<commit_message>
CS-262: Guide 13 completed.
</commit_message>
<xml_diff>
--- a/Guides/Answers to Guide 14.docx
+++ b/Guides/Answers to Guide 14.docx
@@ -68,204 +68,210 @@
       <w:pPr>
         <w:pStyle w:val="ListParagraph"/>
         <w:numPr>
-          <w:ilvl w:val="1"/>
-          <w:numId w:val="1"/>
-        </w:numPr>
-        <w:rPr>
-          <w:rFonts w:ascii="Times New Roman" w:hAnsi="Times New Roman" w:cs="Times New Roman"/>
-          <w:sz w:val="24"/>
-          <w:szCs w:val="24"/>
-        </w:rPr>
-      </w:pPr>
-      <w:r>
-        <w:rPr>
-          <w:rFonts w:ascii="Times New Roman" w:hAnsi="Times New Roman" w:cs="Times New Roman"/>
-          <w:sz w:val="24"/>
-          <w:szCs w:val="24"/>
-        </w:rPr>
-        <w:t>Is the concept of software evolution compatible with agile methods?</w:t>
-      </w:r>
-    </w:p>
-    <w:p>
-      <w:pPr>
-        <w:pStyle w:val="ListParagraph"/>
-        <w:numPr>
-          <w:ilvl w:val="1"/>
-          <w:numId w:val="1"/>
-        </w:numPr>
-        <w:rPr>
-          <w:rFonts w:ascii="Times New Roman" w:hAnsi="Times New Roman" w:cs="Times New Roman"/>
-          <w:sz w:val="24"/>
-          <w:szCs w:val="24"/>
-        </w:rPr>
-      </w:pPr>
-      <w:r>
-        <w:rPr>
-          <w:rFonts w:ascii="Times New Roman" w:hAnsi="Times New Roman" w:cs="Times New Roman"/>
-          <w:sz w:val="24"/>
-          <w:szCs w:val="24"/>
-        </w:rPr>
-        <w:t>What are the four types of software maintenance?</w:t>
-      </w:r>
-    </w:p>
-    <w:p>
-      <w:pPr>
-        <w:pStyle w:val="ListParagraph"/>
-        <w:numPr>
-          <w:ilvl w:val="1"/>
-          <w:numId w:val="1"/>
-        </w:numPr>
-        <w:rPr>
-          <w:rFonts w:ascii="Times New Roman" w:hAnsi="Times New Roman" w:cs="Times New Roman"/>
-          <w:sz w:val="24"/>
-          <w:szCs w:val="24"/>
-        </w:rPr>
-      </w:pPr>
-      <w:r>
-        <w:rPr>
-          <w:rFonts w:ascii="Times New Roman" w:hAnsi="Times New Roman" w:cs="Times New Roman"/>
-          <w:sz w:val="24"/>
-          <w:szCs w:val="24"/>
-        </w:rPr>
-        <w:t>Be generally familiar with Lehman’s laws of software evolution, particularly numbers 1 &amp; 5-7</w:t>
-      </w:r>
-    </w:p>
-    <w:p>
-      <w:pPr>
-        <w:pStyle w:val="ListParagraph"/>
-        <w:numPr>
-          <w:ilvl w:val="0"/>
-          <w:numId w:val="1"/>
-        </w:numPr>
-        <w:rPr>
-          <w:rFonts w:ascii="Times New Roman" w:hAnsi="Times New Roman" w:cs="Times New Roman"/>
-          <w:sz w:val="24"/>
-          <w:szCs w:val="24"/>
-        </w:rPr>
-      </w:pPr>
-      <w:r>
-        <w:rPr>
-          <w:rFonts w:ascii="Times New Roman" w:hAnsi="Times New Roman" w:cs="Times New Roman"/>
-          <w:sz w:val="24"/>
-          <w:szCs w:val="24"/>
-        </w:rPr>
-        <w:t>UML –</w:t>
-      </w:r>
-      <w:r>
-        <w:rPr>
-          <w:rFonts w:ascii="Times New Roman" w:hAnsi="Times New Roman" w:cs="Times New Roman"/>
-          <w:sz w:val="24"/>
-          <w:szCs w:val="24"/>
-        </w:rPr>
-        <w:t xml:space="preserve"> D</w:t>
-      </w:r>
-      <w:r>
-        <w:rPr>
-          <w:rFonts w:ascii="Times New Roman" w:hAnsi="Times New Roman" w:cs="Times New Roman"/>
-          <w:sz w:val="24"/>
-          <w:szCs w:val="24"/>
-        </w:rPr>
-        <w:t xml:space="preserve">eployment </w:t>
-      </w:r>
-      <w:r>
-        <w:rPr>
-          <w:rFonts w:ascii="Times New Roman" w:hAnsi="Times New Roman" w:cs="Times New Roman"/>
-          <w:sz w:val="24"/>
-          <w:szCs w:val="24"/>
-        </w:rPr>
-        <w:t>D</w:t>
-      </w:r>
-      <w:r>
-        <w:rPr>
-          <w:rFonts w:ascii="Times New Roman" w:hAnsi="Times New Roman" w:cs="Times New Roman"/>
-          <w:sz w:val="24"/>
-          <w:szCs w:val="24"/>
-        </w:rPr>
-        <w:t>iagrams</w:t>
-      </w:r>
-      <w:r>
-        <w:rPr>
-          <w:rFonts w:ascii="Times New Roman" w:hAnsi="Times New Roman" w:cs="Times New Roman"/>
-          <w:sz w:val="24"/>
-          <w:szCs w:val="24"/>
-        </w:rPr>
-        <w:t>:</w:t>
-      </w:r>
-    </w:p>
-    <w:p>
-      <w:pPr>
-        <w:pStyle w:val="ListParagraph"/>
-        <w:numPr>
-          <w:ilvl w:val="1"/>
-          <w:numId w:val="1"/>
-        </w:numPr>
-        <w:rPr>
-          <w:rFonts w:ascii="Times New Roman" w:hAnsi="Times New Roman" w:cs="Times New Roman"/>
-          <w:sz w:val="24"/>
-          <w:szCs w:val="24"/>
-        </w:rPr>
-      </w:pPr>
-      <w:r>
-        <w:rPr>
-          <w:rFonts w:ascii="Times New Roman" w:hAnsi="Times New Roman" w:cs="Times New Roman"/>
-          <w:sz w:val="24"/>
-          <w:szCs w:val="24"/>
-        </w:rPr>
-        <w:t>Is this diagram type a structural or behavioral diagram?</w:t>
-      </w:r>
-    </w:p>
-    <w:p>
-      <w:pPr>
-        <w:pStyle w:val="ListParagraph"/>
-        <w:numPr>
-          <w:ilvl w:val="1"/>
-          <w:numId w:val="1"/>
-        </w:numPr>
-        <w:rPr>
-          <w:rFonts w:ascii="Times New Roman" w:hAnsi="Times New Roman" w:cs="Times New Roman"/>
-          <w:sz w:val="24"/>
-          <w:szCs w:val="24"/>
-        </w:rPr>
-      </w:pPr>
-      <w:r>
-        <w:rPr>
-          <w:rFonts w:ascii="Times New Roman" w:hAnsi="Times New Roman" w:cs="Times New Roman"/>
-          <w:sz w:val="24"/>
-          <w:szCs w:val="24"/>
-        </w:rPr>
-        <w:t>What are the basic building blocks of a deployment diagram, that is, what do the nodes and arcs represent?</w:t>
-      </w:r>
-    </w:p>
-    <w:p>
-      <w:pPr>
-        <w:pStyle w:val="ListParagraph"/>
-        <w:numPr>
-          <w:ilvl w:val="1"/>
-          <w:numId w:val="1"/>
-        </w:numPr>
-        <w:rPr>
-          <w:rFonts w:ascii="Times New Roman" w:hAnsi="Times New Roman" w:cs="Times New Roman"/>
-          <w:sz w:val="24"/>
-          <w:szCs w:val="24"/>
-        </w:rPr>
-      </w:pPr>
-      <w:r>
-        <w:rPr>
-          <w:rFonts w:ascii="Times New Roman" w:hAnsi="Times New Roman" w:cs="Times New Roman"/>
-          <w:sz w:val="24"/>
-          <w:szCs w:val="24"/>
-        </w:rPr>
-        <w:t>Does it make sense to label an arc? If so, what wou</w:t>
-      </w:r>
+          <w:ilvl w:val="2"/>
+          <w:numId w:val="1"/>
+        </w:numPr>
+        <w:rPr>
+          <w:rFonts w:ascii="Times New Roman" w:hAnsi="Times New Roman" w:cs="Times New Roman"/>
+          <w:sz w:val="24"/>
+          <w:szCs w:val="24"/>
+        </w:rPr>
+      </w:pPr>
       <w:bookmarkStart w:id="0" w:name="_GoBack"/>
       <w:bookmarkEnd w:id="0"/>
-      <w:r>
-        <w:rPr>
-          <w:rFonts w:ascii="Times New Roman" w:hAnsi="Times New Roman" w:cs="Times New Roman"/>
-          <w:sz w:val="24"/>
-          <w:szCs w:val="24"/>
-        </w:rPr>
-        <w:t>ld such a label specify? If not, why not?</w:t>
+    </w:p>
+    <w:p>
+      <w:pPr>
+        <w:pStyle w:val="ListParagraph"/>
+        <w:numPr>
+          <w:ilvl w:val="1"/>
+          <w:numId w:val="1"/>
+        </w:numPr>
+        <w:rPr>
+          <w:rFonts w:ascii="Times New Roman" w:hAnsi="Times New Roman" w:cs="Times New Roman"/>
+          <w:sz w:val="24"/>
+          <w:szCs w:val="24"/>
+        </w:rPr>
+      </w:pPr>
+      <w:r>
+        <w:rPr>
+          <w:rFonts w:ascii="Times New Roman" w:hAnsi="Times New Roman" w:cs="Times New Roman"/>
+          <w:sz w:val="24"/>
+          <w:szCs w:val="24"/>
+        </w:rPr>
+        <w:t>Is the concept of software evolution compatible with agile methods?</w:t>
+      </w:r>
+    </w:p>
+    <w:p>
+      <w:pPr>
+        <w:pStyle w:val="ListParagraph"/>
+        <w:numPr>
+          <w:ilvl w:val="1"/>
+          <w:numId w:val="1"/>
+        </w:numPr>
+        <w:rPr>
+          <w:rFonts w:ascii="Times New Roman" w:hAnsi="Times New Roman" w:cs="Times New Roman"/>
+          <w:sz w:val="24"/>
+          <w:szCs w:val="24"/>
+        </w:rPr>
+      </w:pPr>
+      <w:r>
+        <w:rPr>
+          <w:rFonts w:ascii="Times New Roman" w:hAnsi="Times New Roman" w:cs="Times New Roman"/>
+          <w:sz w:val="24"/>
+          <w:szCs w:val="24"/>
+        </w:rPr>
+        <w:t>What are the four types of software maintenance?</w:t>
+      </w:r>
+    </w:p>
+    <w:p>
+      <w:pPr>
+        <w:pStyle w:val="ListParagraph"/>
+        <w:numPr>
+          <w:ilvl w:val="1"/>
+          <w:numId w:val="1"/>
+        </w:numPr>
+        <w:rPr>
+          <w:rFonts w:ascii="Times New Roman" w:hAnsi="Times New Roman" w:cs="Times New Roman"/>
+          <w:sz w:val="24"/>
+          <w:szCs w:val="24"/>
+        </w:rPr>
+      </w:pPr>
+      <w:r>
+        <w:rPr>
+          <w:rFonts w:ascii="Times New Roman" w:hAnsi="Times New Roman" w:cs="Times New Roman"/>
+          <w:sz w:val="24"/>
+          <w:szCs w:val="24"/>
+        </w:rPr>
+        <w:t>Be generally familiar with Lehman’s laws of software evolution, particularly numbers 1 &amp; 5-7</w:t>
+      </w:r>
+    </w:p>
+    <w:p>
+      <w:pPr>
+        <w:pStyle w:val="ListParagraph"/>
+        <w:numPr>
+          <w:ilvl w:val="0"/>
+          <w:numId w:val="1"/>
+        </w:numPr>
+        <w:rPr>
+          <w:rFonts w:ascii="Times New Roman" w:hAnsi="Times New Roman" w:cs="Times New Roman"/>
+          <w:sz w:val="24"/>
+          <w:szCs w:val="24"/>
+        </w:rPr>
+      </w:pPr>
+      <w:r>
+        <w:rPr>
+          <w:rFonts w:ascii="Times New Roman" w:hAnsi="Times New Roman" w:cs="Times New Roman"/>
+          <w:sz w:val="24"/>
+          <w:szCs w:val="24"/>
+        </w:rPr>
+        <w:t>UML –</w:t>
+      </w:r>
+      <w:r>
+        <w:rPr>
+          <w:rFonts w:ascii="Times New Roman" w:hAnsi="Times New Roman" w:cs="Times New Roman"/>
+          <w:sz w:val="24"/>
+          <w:szCs w:val="24"/>
+        </w:rPr>
+        <w:t xml:space="preserve"> D</w:t>
+      </w:r>
+      <w:r>
+        <w:rPr>
+          <w:rFonts w:ascii="Times New Roman" w:hAnsi="Times New Roman" w:cs="Times New Roman"/>
+          <w:sz w:val="24"/>
+          <w:szCs w:val="24"/>
+        </w:rPr>
+        <w:t xml:space="preserve">eployment </w:t>
+      </w:r>
+      <w:r>
+        <w:rPr>
+          <w:rFonts w:ascii="Times New Roman" w:hAnsi="Times New Roman" w:cs="Times New Roman"/>
+          <w:sz w:val="24"/>
+          <w:szCs w:val="24"/>
+        </w:rPr>
+        <w:t>D</w:t>
+      </w:r>
+      <w:r>
+        <w:rPr>
+          <w:rFonts w:ascii="Times New Roman" w:hAnsi="Times New Roman" w:cs="Times New Roman"/>
+          <w:sz w:val="24"/>
+          <w:szCs w:val="24"/>
+        </w:rPr>
+        <w:t>iagrams</w:t>
+      </w:r>
+      <w:r>
+        <w:rPr>
+          <w:rFonts w:ascii="Times New Roman" w:hAnsi="Times New Roman" w:cs="Times New Roman"/>
+          <w:sz w:val="24"/>
+          <w:szCs w:val="24"/>
+        </w:rPr>
+        <w:t>:</w:t>
+      </w:r>
+    </w:p>
+    <w:p>
+      <w:pPr>
+        <w:pStyle w:val="ListParagraph"/>
+        <w:numPr>
+          <w:ilvl w:val="1"/>
+          <w:numId w:val="1"/>
+        </w:numPr>
+        <w:rPr>
+          <w:rFonts w:ascii="Times New Roman" w:hAnsi="Times New Roman" w:cs="Times New Roman"/>
+          <w:sz w:val="24"/>
+          <w:szCs w:val="24"/>
+        </w:rPr>
+      </w:pPr>
+      <w:r>
+        <w:rPr>
+          <w:rFonts w:ascii="Times New Roman" w:hAnsi="Times New Roman" w:cs="Times New Roman"/>
+          <w:sz w:val="24"/>
+          <w:szCs w:val="24"/>
+        </w:rPr>
+        <w:t>Is this diagram type a structural or behavioral diagram?</w:t>
+      </w:r>
+    </w:p>
+    <w:p>
+      <w:pPr>
+        <w:pStyle w:val="ListParagraph"/>
+        <w:numPr>
+          <w:ilvl w:val="1"/>
+          <w:numId w:val="1"/>
+        </w:numPr>
+        <w:rPr>
+          <w:rFonts w:ascii="Times New Roman" w:hAnsi="Times New Roman" w:cs="Times New Roman"/>
+          <w:sz w:val="24"/>
+          <w:szCs w:val="24"/>
+        </w:rPr>
+      </w:pPr>
+      <w:r>
+        <w:rPr>
+          <w:rFonts w:ascii="Times New Roman" w:hAnsi="Times New Roman" w:cs="Times New Roman"/>
+          <w:sz w:val="24"/>
+          <w:szCs w:val="24"/>
+        </w:rPr>
+        <w:t>What are the basic building blocks of a deployment diagram, that is, what do the nodes and arcs represent?</w:t>
+      </w:r>
+    </w:p>
+    <w:p>
+      <w:pPr>
+        <w:pStyle w:val="ListParagraph"/>
+        <w:numPr>
+          <w:ilvl w:val="1"/>
+          <w:numId w:val="1"/>
+        </w:numPr>
+        <w:rPr>
+          <w:rFonts w:ascii="Times New Roman" w:hAnsi="Times New Roman" w:cs="Times New Roman"/>
+          <w:sz w:val="24"/>
+          <w:szCs w:val="24"/>
+        </w:rPr>
+      </w:pPr>
+      <w:r>
+        <w:rPr>
+          <w:rFonts w:ascii="Times New Roman" w:hAnsi="Times New Roman" w:cs="Times New Roman"/>
+          <w:sz w:val="24"/>
+          <w:szCs w:val="24"/>
+        </w:rPr>
+        <w:t>Does it make sense to label an arc? If so, what would such a label specify? If not, why not?</w:t>
       </w:r>
     </w:p>
     <w:p>

</xml_diff>

<commit_message>
CS - 262: Guide 14 finished.
</commit_message>
<xml_diff>
--- a/Guides/Answers to Guide 14.docx
+++ b/Guides/Answers to Guide 14.docx
@@ -77,290 +77,1063 @@
           <w:szCs w:val="24"/>
         </w:rPr>
       </w:pPr>
+      <w:r>
+        <w:rPr>
+          <w:rFonts w:ascii="Times New Roman" w:hAnsi="Times New Roman" w:cs="Times New Roman"/>
+          <w:sz w:val="24"/>
+          <w:szCs w:val="24"/>
+        </w:rPr>
+        <w:t>Refers to the process of developing software initially, then repeatedly updating it for various reasons.</w:t>
+      </w:r>
+    </w:p>
+    <w:p>
+      <w:pPr>
+        <w:pStyle w:val="ListParagraph"/>
+        <w:numPr>
+          <w:ilvl w:val="2"/>
+          <w:numId w:val="1"/>
+        </w:numPr>
+        <w:rPr>
+          <w:rFonts w:ascii="Times New Roman" w:hAnsi="Times New Roman" w:cs="Times New Roman"/>
+          <w:sz w:val="24"/>
+          <w:szCs w:val="24"/>
+        </w:rPr>
+      </w:pPr>
+      <w:r>
+        <w:rPr>
+          <w:rFonts w:ascii="Times New Roman" w:hAnsi="Times New Roman" w:cs="Times New Roman"/>
+          <w:sz w:val="24"/>
+          <w:szCs w:val="24"/>
+        </w:rPr>
+        <w:t>Focuses on adaptation and migration.</w:t>
+      </w:r>
+    </w:p>
+    <w:p>
+      <w:pPr>
+        <w:pStyle w:val="ListParagraph"/>
+        <w:numPr>
+          <w:ilvl w:val="2"/>
+          <w:numId w:val="1"/>
+        </w:numPr>
+        <w:rPr>
+          <w:rFonts w:ascii="Times New Roman" w:hAnsi="Times New Roman" w:cs="Times New Roman"/>
+          <w:sz w:val="24"/>
+          <w:szCs w:val="24"/>
+        </w:rPr>
+      </w:pPr>
+      <w:r>
+        <w:rPr>
+          <w:rFonts w:ascii="Times New Roman" w:hAnsi="Times New Roman" w:cs="Times New Roman"/>
+          <w:sz w:val="24"/>
+          <w:szCs w:val="24"/>
+        </w:rPr>
+        <w:t>Ensuring functional relevance, reliability, and flexibility of the system.</w:t>
+      </w:r>
+    </w:p>
+    <w:p>
+      <w:pPr>
+        <w:pStyle w:val="ListParagraph"/>
+        <w:numPr>
+          <w:ilvl w:val="1"/>
+          <w:numId w:val="1"/>
+        </w:numPr>
+        <w:rPr>
+          <w:rFonts w:ascii="Times New Roman" w:hAnsi="Times New Roman" w:cs="Times New Roman"/>
+          <w:sz w:val="24"/>
+          <w:szCs w:val="24"/>
+        </w:rPr>
+      </w:pPr>
+      <w:r>
+        <w:rPr>
+          <w:rFonts w:ascii="Times New Roman" w:hAnsi="Times New Roman" w:cs="Times New Roman"/>
+          <w:sz w:val="24"/>
+          <w:szCs w:val="24"/>
+        </w:rPr>
+        <w:t>Is the concept of software evolution compatible with agile methods?</w:t>
+      </w:r>
+    </w:p>
+    <w:p>
+      <w:pPr>
+        <w:pStyle w:val="ListParagraph"/>
+        <w:numPr>
+          <w:ilvl w:val="2"/>
+          <w:numId w:val="1"/>
+        </w:numPr>
+        <w:rPr>
+          <w:rFonts w:ascii="Times New Roman" w:hAnsi="Times New Roman" w:cs="Times New Roman"/>
+          <w:sz w:val="24"/>
+          <w:szCs w:val="24"/>
+        </w:rPr>
+      </w:pPr>
+      <w:r>
+        <w:rPr>
+          <w:rFonts w:ascii="Times New Roman" w:hAnsi="Times New Roman" w:cs="Times New Roman"/>
+          <w:sz w:val="24"/>
+          <w:szCs w:val="24"/>
+        </w:rPr>
+        <w:t>Yes, they stem from maintenance-like activities in and around web-based technologies, where the bulk of the capability comes from frameworks and standards.</w:t>
+      </w:r>
+    </w:p>
+    <w:p>
+      <w:pPr>
+        <w:pStyle w:val="ListParagraph"/>
+        <w:numPr>
+          <w:ilvl w:val="1"/>
+          <w:numId w:val="1"/>
+        </w:numPr>
+        <w:rPr>
+          <w:rFonts w:ascii="Times New Roman" w:hAnsi="Times New Roman" w:cs="Times New Roman"/>
+          <w:sz w:val="24"/>
+          <w:szCs w:val="24"/>
+        </w:rPr>
+      </w:pPr>
+      <w:r>
+        <w:rPr>
+          <w:rFonts w:ascii="Times New Roman" w:hAnsi="Times New Roman" w:cs="Times New Roman"/>
+          <w:sz w:val="24"/>
+          <w:szCs w:val="24"/>
+        </w:rPr>
+        <w:t>What are the four types of software maintenance?</w:t>
+      </w:r>
+    </w:p>
+    <w:p>
+      <w:pPr>
+        <w:pStyle w:val="ListParagraph"/>
+        <w:numPr>
+          <w:ilvl w:val="2"/>
+          <w:numId w:val="1"/>
+        </w:numPr>
+        <w:rPr>
+          <w:rFonts w:ascii="Times New Roman" w:hAnsi="Times New Roman" w:cs="Times New Roman"/>
+          <w:sz w:val="24"/>
+          <w:szCs w:val="24"/>
+        </w:rPr>
+      </w:pPr>
+      <w:r>
+        <w:rPr>
+          <w:rFonts w:ascii="Times New Roman" w:hAnsi="Times New Roman" w:cs="Times New Roman"/>
+          <w:sz w:val="24"/>
+          <w:szCs w:val="24"/>
+        </w:rPr>
+        <w:t>Corrective maintenance: reactive modification of a software product performed after delivery to correct discovered problems.</w:t>
+      </w:r>
+    </w:p>
+    <w:p>
+      <w:pPr>
+        <w:pStyle w:val="ListParagraph"/>
+        <w:numPr>
+          <w:ilvl w:val="2"/>
+          <w:numId w:val="1"/>
+        </w:numPr>
+        <w:rPr>
+          <w:rFonts w:ascii="Times New Roman" w:hAnsi="Times New Roman" w:cs="Times New Roman"/>
+          <w:sz w:val="24"/>
+          <w:szCs w:val="24"/>
+        </w:rPr>
+      </w:pPr>
+      <w:r>
+        <w:rPr>
+          <w:rFonts w:ascii="Times New Roman" w:hAnsi="Times New Roman" w:cs="Times New Roman"/>
+          <w:sz w:val="24"/>
+          <w:szCs w:val="24"/>
+        </w:rPr>
+        <w:t>Adaptive maintenance: modification of a software product performed after delivery to keep a software product usable in a changed or changing environment.</w:t>
+      </w:r>
+    </w:p>
+    <w:p>
+      <w:pPr>
+        <w:pStyle w:val="ListParagraph"/>
+        <w:numPr>
+          <w:ilvl w:val="2"/>
+          <w:numId w:val="1"/>
+        </w:numPr>
+        <w:rPr>
+          <w:rFonts w:ascii="Times New Roman" w:hAnsi="Times New Roman" w:cs="Times New Roman"/>
+          <w:sz w:val="24"/>
+          <w:szCs w:val="24"/>
+        </w:rPr>
+      </w:pPr>
+      <w:r>
+        <w:rPr>
+          <w:rFonts w:ascii="Times New Roman" w:hAnsi="Times New Roman" w:cs="Times New Roman"/>
+          <w:sz w:val="24"/>
+          <w:szCs w:val="24"/>
+        </w:rPr>
+        <w:t>Perfective maintenance: modification of a software product after delivery to improve performance or maintainability.</w:t>
+      </w:r>
+    </w:p>
+    <w:p>
+      <w:pPr>
+        <w:pStyle w:val="ListParagraph"/>
+        <w:numPr>
+          <w:ilvl w:val="2"/>
+          <w:numId w:val="1"/>
+        </w:numPr>
+        <w:rPr>
+          <w:rFonts w:ascii="Times New Roman" w:hAnsi="Times New Roman" w:cs="Times New Roman"/>
+          <w:sz w:val="24"/>
+          <w:szCs w:val="24"/>
+        </w:rPr>
+      </w:pPr>
+      <w:r>
+        <w:rPr>
+          <w:rFonts w:ascii="Times New Roman" w:hAnsi="Times New Roman" w:cs="Times New Roman"/>
+          <w:sz w:val="24"/>
+          <w:szCs w:val="24"/>
+        </w:rPr>
+        <w:t>Preventive maintenance: modification of a software product after delivery to detect and correct latent faults in the software product before they become effective faults.</w:t>
+      </w:r>
+    </w:p>
+    <w:p>
+      <w:pPr>
+        <w:pStyle w:val="ListParagraph"/>
+        <w:numPr>
+          <w:ilvl w:val="1"/>
+          <w:numId w:val="1"/>
+        </w:numPr>
+        <w:rPr>
+          <w:rFonts w:ascii="Times New Roman" w:hAnsi="Times New Roman" w:cs="Times New Roman"/>
+          <w:sz w:val="24"/>
+          <w:szCs w:val="24"/>
+        </w:rPr>
+      </w:pPr>
+      <w:r>
+        <w:rPr>
+          <w:rFonts w:ascii="Times New Roman" w:hAnsi="Times New Roman" w:cs="Times New Roman"/>
+          <w:sz w:val="24"/>
+          <w:szCs w:val="24"/>
+        </w:rPr>
+        <w:t>Be generally familiar with Lehman’s laws of software evolution, particularly numbers 1 &amp; 5-7</w:t>
+      </w:r>
+    </w:p>
+    <w:p>
+      <w:pPr>
+        <w:pStyle w:val="ListParagraph"/>
+        <w:numPr>
+          <w:ilvl w:val="2"/>
+          <w:numId w:val="1"/>
+        </w:numPr>
+        <w:rPr>
+          <w:rFonts w:ascii="Times New Roman" w:hAnsi="Times New Roman" w:cs="Times New Roman"/>
+          <w:sz w:val="24"/>
+          <w:szCs w:val="24"/>
+        </w:rPr>
+      </w:pPr>
+      <w:r>
+        <w:rPr>
+          <w:rFonts w:ascii="Times New Roman" w:hAnsi="Times New Roman" w:cs="Times New Roman"/>
+          <w:sz w:val="24"/>
+          <w:szCs w:val="24"/>
+        </w:rPr>
+        <w:t>Continuing change – an E-type system must be continually adapted or it becomes progressively less satisfactory.</w:t>
+      </w:r>
+    </w:p>
+    <w:p>
+      <w:pPr>
+        <w:pStyle w:val="ListParagraph"/>
+        <w:numPr>
+          <w:ilvl w:val="2"/>
+          <w:numId w:val="1"/>
+        </w:numPr>
+        <w:rPr>
+          <w:rFonts w:ascii="Times New Roman" w:hAnsi="Times New Roman" w:cs="Times New Roman"/>
+          <w:sz w:val="24"/>
+          <w:szCs w:val="24"/>
+        </w:rPr>
+      </w:pPr>
+      <w:r>
+        <w:rPr>
+          <w:rFonts w:ascii="Times New Roman" w:hAnsi="Times New Roman" w:cs="Times New Roman"/>
+          <w:sz w:val="24"/>
+          <w:szCs w:val="24"/>
+        </w:rPr>
+        <w:t>Increasing complexity – as an E-type system evolves, its complexity increases unless work is done to maintain or reduce it.</w:t>
+      </w:r>
+    </w:p>
+    <w:p>
+      <w:pPr>
+        <w:pStyle w:val="ListParagraph"/>
+        <w:numPr>
+          <w:ilvl w:val="2"/>
+          <w:numId w:val="1"/>
+        </w:numPr>
+        <w:rPr>
+          <w:rFonts w:ascii="Times New Roman" w:hAnsi="Times New Roman" w:cs="Times New Roman"/>
+          <w:sz w:val="24"/>
+          <w:szCs w:val="24"/>
+        </w:rPr>
+      </w:pPr>
+      <w:r>
+        <w:rPr>
+          <w:rFonts w:ascii="Times New Roman" w:hAnsi="Times New Roman" w:cs="Times New Roman"/>
+          <w:sz w:val="24"/>
+          <w:szCs w:val="24"/>
+        </w:rPr>
+        <w:t>Self-regulation: E-type system evolution processes are self-regulating with the distribution of product and process measures close to normal.</w:t>
+      </w:r>
+    </w:p>
+    <w:p>
+      <w:pPr>
+        <w:pStyle w:val="ListParagraph"/>
+        <w:numPr>
+          <w:ilvl w:val="2"/>
+          <w:numId w:val="1"/>
+        </w:numPr>
+        <w:rPr>
+          <w:rFonts w:ascii="Times New Roman" w:hAnsi="Times New Roman" w:cs="Times New Roman"/>
+          <w:sz w:val="24"/>
+          <w:szCs w:val="24"/>
+        </w:rPr>
+      </w:pPr>
+      <w:r>
+        <w:rPr>
+          <w:rFonts w:ascii="Times New Roman" w:hAnsi="Times New Roman" w:cs="Times New Roman"/>
+          <w:sz w:val="24"/>
+          <w:szCs w:val="24"/>
+        </w:rPr>
+        <w:t>Conservation of Organizational Stability – the average effective global activity rate in an evolving E-type system is invariant over the product’s lifetime (work rate)</w:t>
+      </w:r>
+    </w:p>
+    <w:p>
+      <w:pPr>
+        <w:pStyle w:val="ListParagraph"/>
+        <w:numPr>
+          <w:ilvl w:val="2"/>
+          <w:numId w:val="1"/>
+        </w:numPr>
+        <w:rPr>
+          <w:rFonts w:ascii="Times New Roman" w:hAnsi="Times New Roman" w:cs="Times New Roman"/>
+          <w:sz w:val="24"/>
+          <w:szCs w:val="24"/>
+        </w:rPr>
+      </w:pPr>
+      <w:r>
+        <w:rPr>
+          <w:rFonts w:ascii="Times New Roman" w:hAnsi="Times New Roman" w:cs="Times New Roman"/>
+          <w:sz w:val="24"/>
+          <w:szCs w:val="24"/>
+        </w:rPr>
+        <w:t>Conservation of Familiarity– as an E-type system evolves, everything associated with it, must maintain mastery of its content and behavior to achieve satisfactory evolution.  Excessive growth diminishes mastery, hence average incremental growth remains invariant.</w:t>
+      </w:r>
+    </w:p>
+    <w:p>
+      <w:pPr>
+        <w:pStyle w:val="ListParagraph"/>
+        <w:numPr>
+          <w:ilvl w:val="2"/>
+          <w:numId w:val="1"/>
+        </w:numPr>
+        <w:rPr>
+          <w:rFonts w:ascii="Times New Roman" w:hAnsi="Times New Roman" w:cs="Times New Roman"/>
+          <w:sz w:val="24"/>
+          <w:szCs w:val="24"/>
+        </w:rPr>
+      </w:pPr>
+      <w:r>
+        <w:rPr>
+          <w:rFonts w:ascii="Times New Roman" w:hAnsi="Times New Roman" w:cs="Times New Roman"/>
+          <w:sz w:val="24"/>
+          <w:szCs w:val="24"/>
+        </w:rPr>
+        <w:t xml:space="preserve">Continuing Growth – the functional content of an E-type system must be continually increased to maintain user satisfaction </w:t>
+      </w:r>
+      <w:r>
+        <w:rPr>
+          <w:rFonts w:ascii="Times New Roman" w:hAnsi="Times New Roman" w:cs="Times New Roman"/>
+          <w:sz w:val="24"/>
+          <w:szCs w:val="24"/>
+        </w:rPr>
+        <w:t>over its lif</w:t>
+      </w:r>
+      <w:r>
+        <w:rPr>
+          <w:rFonts w:ascii="Times New Roman" w:hAnsi="Times New Roman" w:cs="Times New Roman"/>
+          <w:sz w:val="24"/>
+          <w:szCs w:val="24"/>
+        </w:rPr>
+        <w:t>etime.</w:t>
+      </w:r>
+    </w:p>
+    <w:p>
+      <w:pPr>
+        <w:pStyle w:val="ListParagraph"/>
+        <w:numPr>
+          <w:ilvl w:val="2"/>
+          <w:numId w:val="1"/>
+        </w:numPr>
+        <w:rPr>
+          <w:rFonts w:ascii="Times New Roman" w:hAnsi="Times New Roman" w:cs="Times New Roman"/>
+          <w:sz w:val="24"/>
+          <w:szCs w:val="24"/>
+        </w:rPr>
+      </w:pPr>
+      <w:r>
+        <w:rPr>
+          <w:rFonts w:ascii="Times New Roman" w:hAnsi="Times New Roman" w:cs="Times New Roman"/>
+          <w:sz w:val="24"/>
+          <w:szCs w:val="24"/>
+        </w:rPr>
+        <w:t>Declining Quality – the quality of an E-type system will appear to be declining unless it is rigorously maintained and adapted to operational environment changes.</w:t>
+      </w:r>
+    </w:p>
+    <w:p>
+      <w:pPr>
+        <w:pStyle w:val="ListParagraph"/>
+        <w:numPr>
+          <w:ilvl w:val="2"/>
+          <w:numId w:val="1"/>
+        </w:numPr>
+        <w:rPr>
+          <w:rFonts w:ascii="Times New Roman" w:hAnsi="Times New Roman" w:cs="Times New Roman"/>
+          <w:sz w:val="24"/>
+          <w:szCs w:val="24"/>
+        </w:rPr>
+      </w:pPr>
+      <w:r>
+        <w:rPr>
+          <w:rFonts w:ascii="Times New Roman" w:hAnsi="Times New Roman" w:cs="Times New Roman"/>
+          <w:sz w:val="24"/>
+          <w:szCs w:val="24"/>
+        </w:rPr>
+        <w:t>Feedback system – E-type evolution processes constitute multi-level, multi-loop, multi-agent feedback systems and must be treated as such to achieve significant improvement over any reasonable base.</w:t>
+      </w:r>
+    </w:p>
+    <w:p>
+      <w:pPr>
+        <w:pStyle w:val="ListParagraph"/>
+        <w:numPr>
+          <w:ilvl w:val="0"/>
+          <w:numId w:val="1"/>
+        </w:numPr>
+        <w:rPr>
+          <w:rFonts w:ascii="Times New Roman" w:hAnsi="Times New Roman" w:cs="Times New Roman"/>
+          <w:sz w:val="24"/>
+          <w:szCs w:val="24"/>
+        </w:rPr>
+      </w:pPr>
+      <w:r>
+        <w:rPr>
+          <w:rFonts w:ascii="Times New Roman" w:hAnsi="Times New Roman" w:cs="Times New Roman"/>
+          <w:sz w:val="24"/>
+          <w:szCs w:val="24"/>
+        </w:rPr>
+        <w:t>UML –</w:t>
+      </w:r>
+      <w:r>
+        <w:rPr>
+          <w:rFonts w:ascii="Times New Roman" w:hAnsi="Times New Roman" w:cs="Times New Roman"/>
+          <w:sz w:val="24"/>
+          <w:szCs w:val="24"/>
+        </w:rPr>
+        <w:t xml:space="preserve"> D</w:t>
+      </w:r>
+      <w:r>
+        <w:rPr>
+          <w:rFonts w:ascii="Times New Roman" w:hAnsi="Times New Roman" w:cs="Times New Roman"/>
+          <w:sz w:val="24"/>
+          <w:szCs w:val="24"/>
+        </w:rPr>
+        <w:t xml:space="preserve">eployment </w:t>
+      </w:r>
+      <w:r>
+        <w:rPr>
+          <w:rFonts w:ascii="Times New Roman" w:hAnsi="Times New Roman" w:cs="Times New Roman"/>
+          <w:sz w:val="24"/>
+          <w:szCs w:val="24"/>
+        </w:rPr>
+        <w:t>D</w:t>
+      </w:r>
+      <w:r>
+        <w:rPr>
+          <w:rFonts w:ascii="Times New Roman" w:hAnsi="Times New Roman" w:cs="Times New Roman"/>
+          <w:sz w:val="24"/>
+          <w:szCs w:val="24"/>
+        </w:rPr>
+        <w:t>iagrams</w:t>
+      </w:r>
+      <w:r>
+        <w:rPr>
+          <w:rFonts w:ascii="Times New Roman" w:hAnsi="Times New Roman" w:cs="Times New Roman"/>
+          <w:sz w:val="24"/>
+          <w:szCs w:val="24"/>
+        </w:rPr>
+        <w:t>:</w:t>
+      </w:r>
+    </w:p>
+    <w:p>
+      <w:pPr>
+        <w:pStyle w:val="ListParagraph"/>
+        <w:numPr>
+          <w:ilvl w:val="1"/>
+          <w:numId w:val="1"/>
+        </w:numPr>
+        <w:rPr>
+          <w:rFonts w:ascii="Times New Roman" w:hAnsi="Times New Roman" w:cs="Times New Roman"/>
+          <w:sz w:val="24"/>
+          <w:szCs w:val="24"/>
+        </w:rPr>
+      </w:pPr>
+      <w:r>
+        <w:rPr>
+          <w:rFonts w:ascii="Times New Roman" w:hAnsi="Times New Roman" w:cs="Times New Roman"/>
+          <w:sz w:val="24"/>
+          <w:szCs w:val="24"/>
+        </w:rPr>
+        <w:t>Is this diagram type a structural or behavioral diagram?</w:t>
+      </w:r>
+    </w:p>
+    <w:p>
+      <w:pPr>
+        <w:pStyle w:val="ListParagraph"/>
+        <w:numPr>
+          <w:ilvl w:val="2"/>
+          <w:numId w:val="1"/>
+        </w:numPr>
+        <w:rPr>
+          <w:rFonts w:ascii="Times New Roman" w:hAnsi="Times New Roman" w:cs="Times New Roman"/>
+          <w:sz w:val="24"/>
+          <w:szCs w:val="24"/>
+        </w:rPr>
+      </w:pPr>
+      <w:r>
+        <w:rPr>
+          <w:rFonts w:ascii="Times New Roman" w:hAnsi="Times New Roman" w:cs="Times New Roman"/>
+          <w:sz w:val="24"/>
+          <w:szCs w:val="24"/>
+        </w:rPr>
+        <w:t>A structural diagram that models the physical deployment of artifacts on nodes.</w:t>
+      </w:r>
+    </w:p>
+    <w:p>
+      <w:pPr>
+        <w:pStyle w:val="ListParagraph"/>
+        <w:numPr>
+          <w:ilvl w:val="2"/>
+          <w:numId w:val="1"/>
+        </w:numPr>
+        <w:rPr>
+          <w:rFonts w:ascii="Times New Roman" w:hAnsi="Times New Roman" w:cs="Times New Roman"/>
+          <w:sz w:val="24"/>
+          <w:szCs w:val="24"/>
+        </w:rPr>
+      </w:pPr>
+      <w:r>
+        <w:rPr>
+          <w:rFonts w:ascii="Times New Roman" w:hAnsi="Times New Roman" w:cs="Times New Roman"/>
+          <w:sz w:val="24"/>
+          <w:szCs w:val="24"/>
+        </w:rPr>
+        <w:lastRenderedPageBreak/>
+        <w:t>i.e. hardware components (nodes), software components (artifacts) that run on each node, and how the different pieces are connected.</w:t>
+      </w:r>
+    </w:p>
+    <w:p>
+      <w:pPr>
+        <w:pStyle w:val="ListParagraph"/>
+        <w:numPr>
+          <w:ilvl w:val="1"/>
+          <w:numId w:val="1"/>
+        </w:numPr>
+        <w:rPr>
+          <w:rFonts w:ascii="Times New Roman" w:hAnsi="Times New Roman" w:cs="Times New Roman"/>
+          <w:sz w:val="24"/>
+          <w:szCs w:val="24"/>
+        </w:rPr>
+      </w:pPr>
+      <w:r>
+        <w:rPr>
+          <w:rFonts w:ascii="Times New Roman" w:hAnsi="Times New Roman" w:cs="Times New Roman"/>
+          <w:sz w:val="24"/>
+          <w:szCs w:val="24"/>
+        </w:rPr>
+        <w:t>What are the basic building blocks of a deployment diagram, that is, what do the nodes and arcs represent?</w:t>
+      </w:r>
+    </w:p>
+    <w:p>
+      <w:pPr>
+        <w:pStyle w:val="ListParagraph"/>
+        <w:numPr>
+          <w:ilvl w:val="2"/>
+          <w:numId w:val="1"/>
+        </w:numPr>
+        <w:rPr>
+          <w:rFonts w:ascii="Times New Roman" w:hAnsi="Times New Roman" w:cs="Times New Roman"/>
+          <w:sz w:val="24"/>
+          <w:szCs w:val="24"/>
+        </w:rPr>
+      </w:pPr>
+      <w:r>
+        <w:rPr>
+          <w:rFonts w:ascii="Times New Roman" w:hAnsi="Times New Roman" w:cs="Times New Roman"/>
+          <w:sz w:val="24"/>
+          <w:szCs w:val="24"/>
+        </w:rPr>
+        <w:t>Nodes appear as boxes and artifacts allocated to each node appear as rectangles within the boxes.</w:t>
+      </w:r>
+    </w:p>
+    <w:p>
+      <w:pPr>
+        <w:pStyle w:val="ListParagraph"/>
+        <w:numPr>
+          <w:ilvl w:val="2"/>
+          <w:numId w:val="1"/>
+        </w:numPr>
+        <w:rPr>
+          <w:rFonts w:ascii="Times New Roman" w:hAnsi="Times New Roman" w:cs="Times New Roman"/>
+          <w:sz w:val="24"/>
+          <w:szCs w:val="24"/>
+        </w:rPr>
+      </w:pPr>
+      <w:r>
+        <w:rPr>
+          <w:rFonts w:ascii="Times New Roman" w:hAnsi="Times New Roman" w:cs="Times New Roman"/>
+          <w:sz w:val="24"/>
+          <w:szCs w:val="24"/>
+        </w:rPr>
+        <w:t>Nodes can have sub-nodes, which appear as nested boxes.</w:t>
+      </w:r>
+    </w:p>
+    <w:p>
+      <w:pPr>
+        <w:pStyle w:val="ListParagraph"/>
+        <w:numPr>
+          <w:ilvl w:val="2"/>
+          <w:numId w:val="1"/>
+        </w:numPr>
+        <w:rPr>
+          <w:rFonts w:ascii="Times New Roman" w:hAnsi="Times New Roman" w:cs="Times New Roman"/>
+          <w:sz w:val="24"/>
+          <w:szCs w:val="24"/>
+        </w:rPr>
+      </w:pPr>
+      <w:r>
+        <w:rPr>
+          <w:rFonts w:ascii="Times New Roman" w:hAnsi="Times New Roman" w:cs="Times New Roman"/>
+          <w:sz w:val="24"/>
+          <w:szCs w:val="24"/>
+        </w:rPr>
+        <w:t>Arcs represent the different physical or logical connections between each node and artifact.</w:t>
+      </w:r>
+    </w:p>
+    <w:p>
+      <w:pPr>
+        <w:pStyle w:val="ListParagraph"/>
+        <w:numPr>
+          <w:ilvl w:val="2"/>
+          <w:numId w:val="1"/>
+        </w:numPr>
+        <w:rPr>
+          <w:rFonts w:ascii="Times New Roman" w:hAnsi="Times New Roman" w:cs="Times New Roman"/>
+          <w:sz w:val="24"/>
+          <w:szCs w:val="24"/>
+        </w:rPr>
+      </w:pPr>
+      <w:r>
+        <w:rPr>
+          <w:rFonts w:ascii="Times New Roman" w:hAnsi="Times New Roman" w:cs="Times New Roman"/>
+          <w:sz w:val="24"/>
+          <w:szCs w:val="24"/>
+        </w:rPr>
+        <w:t>Node may conceptually represent multiple physical nodes.</w:t>
+      </w:r>
+    </w:p>
+    <w:p>
+      <w:pPr>
+        <w:pStyle w:val="ListParagraph"/>
+        <w:numPr>
+          <w:ilvl w:val="2"/>
+          <w:numId w:val="1"/>
+        </w:numPr>
+        <w:rPr>
+          <w:rFonts w:ascii="Times New Roman" w:hAnsi="Times New Roman" w:cs="Times New Roman"/>
+          <w:sz w:val="24"/>
+          <w:szCs w:val="24"/>
+        </w:rPr>
+      </w:pPr>
+      <w:r>
+        <w:rPr>
+          <w:rFonts w:ascii="Times New Roman" w:hAnsi="Times New Roman" w:cs="Times New Roman"/>
+          <w:sz w:val="24"/>
+          <w:szCs w:val="24"/>
+        </w:rPr>
+        <w:t>Two types of nodes – device node and execution environment node.</w:t>
+      </w:r>
+    </w:p>
+    <w:p>
+      <w:pPr>
+        <w:pStyle w:val="ListParagraph"/>
+        <w:numPr>
+          <w:ilvl w:val="1"/>
+          <w:numId w:val="1"/>
+        </w:numPr>
+        <w:rPr>
+          <w:rFonts w:ascii="Times New Roman" w:hAnsi="Times New Roman" w:cs="Times New Roman"/>
+          <w:sz w:val="24"/>
+          <w:szCs w:val="24"/>
+        </w:rPr>
+      </w:pPr>
+      <w:r>
+        <w:rPr>
+          <w:rFonts w:ascii="Times New Roman" w:hAnsi="Times New Roman" w:cs="Times New Roman"/>
+          <w:sz w:val="24"/>
+          <w:szCs w:val="24"/>
+        </w:rPr>
+        <w:t>Does it make sense to label an arc? If so, what would such a label specify? If not, why not?</w:t>
+      </w:r>
+    </w:p>
+    <w:p>
+      <w:pPr>
+        <w:pStyle w:val="ListParagraph"/>
+        <w:numPr>
+          <w:ilvl w:val="2"/>
+          <w:numId w:val="1"/>
+        </w:numPr>
+        <w:rPr>
+          <w:rFonts w:ascii="Times New Roman" w:hAnsi="Times New Roman" w:cs="Times New Roman"/>
+          <w:sz w:val="24"/>
+          <w:szCs w:val="24"/>
+        </w:rPr>
+      </w:pPr>
+      <w:r>
+        <w:rPr>
+          <w:rFonts w:ascii="Times New Roman" w:hAnsi="Times New Roman" w:cs="Times New Roman"/>
+          <w:sz w:val="24"/>
+          <w:szCs w:val="24"/>
+        </w:rPr>
+        <w:t>It could make sense to label an arc if you wish to specify more details concerning the connection between that node and another node.</w:t>
+      </w:r>
+    </w:p>
+    <w:p>
+      <w:pPr>
+        <w:pStyle w:val="ListParagraph"/>
+        <w:numPr>
+          <w:ilvl w:val="2"/>
+          <w:numId w:val="1"/>
+        </w:numPr>
+        <w:rPr>
+          <w:rFonts w:ascii="Times New Roman" w:hAnsi="Times New Roman" w:cs="Times New Roman"/>
+          <w:sz w:val="24"/>
+          <w:szCs w:val="24"/>
+        </w:rPr>
+      </w:pPr>
+      <w:r>
+        <w:rPr>
+          <w:rFonts w:ascii="Times New Roman" w:hAnsi="Times New Roman" w:cs="Times New Roman"/>
+          <w:sz w:val="24"/>
+          <w:szCs w:val="24"/>
+        </w:rPr>
+        <w:t>For example, the type of network connection between the two physical nodes (wireless, Ethernet, fiber-optic, etc.)</w:t>
+      </w:r>
+    </w:p>
+    <w:p>
+      <w:pPr>
+        <w:pStyle w:val="ListParagraph"/>
+        <w:numPr>
+          <w:ilvl w:val="0"/>
+          <w:numId w:val="1"/>
+        </w:numPr>
+        <w:rPr>
+          <w:rFonts w:ascii="Times New Roman" w:hAnsi="Times New Roman" w:cs="Times New Roman"/>
+          <w:sz w:val="24"/>
+          <w:szCs w:val="24"/>
+        </w:rPr>
+      </w:pPr>
+      <w:r>
+        <w:rPr>
+          <w:rFonts w:ascii="Times New Roman" w:hAnsi="Times New Roman" w:cs="Times New Roman"/>
+          <w:sz w:val="24"/>
+          <w:szCs w:val="24"/>
+        </w:rPr>
+        <w:t>An interview with Fred Brooks: Quoted Often, Followed Rarely:</w:t>
+      </w:r>
+    </w:p>
+    <w:p>
+      <w:pPr>
+        <w:pStyle w:val="ListParagraph"/>
+        <w:numPr>
+          <w:ilvl w:val="1"/>
+          <w:numId w:val="1"/>
+        </w:numPr>
+        <w:rPr>
+          <w:rFonts w:ascii="Times New Roman" w:hAnsi="Times New Roman" w:cs="Times New Roman"/>
+          <w:sz w:val="24"/>
+          <w:szCs w:val="24"/>
+        </w:rPr>
+      </w:pPr>
+      <w:r>
+        <w:rPr>
+          <w:rFonts w:ascii="Times New Roman" w:hAnsi="Times New Roman" w:cs="Times New Roman"/>
+          <w:sz w:val="24"/>
+          <w:szCs w:val="24"/>
+        </w:rPr>
+        <w:t>Does Brooks’ Law apply only to software development?</w:t>
+      </w:r>
+    </w:p>
+    <w:p>
+      <w:pPr>
+        <w:pStyle w:val="ListParagraph"/>
+        <w:numPr>
+          <w:ilvl w:val="2"/>
+          <w:numId w:val="1"/>
+        </w:numPr>
+        <w:rPr>
+          <w:rFonts w:ascii="Times New Roman" w:hAnsi="Times New Roman" w:cs="Times New Roman"/>
+          <w:sz w:val="24"/>
+          <w:szCs w:val="24"/>
+        </w:rPr>
+      </w:pPr>
+      <w:r>
+        <w:rPr>
+          <w:rFonts w:ascii="Times New Roman" w:hAnsi="Times New Roman" w:cs="Times New Roman"/>
+          <w:sz w:val="24"/>
+          <w:szCs w:val="24"/>
+        </w:rPr>
+        <w:t>No, it applies to many different fields in general as human nature doesn’t change and there are always issues in communication between people working together in teams.</w:t>
+      </w:r>
+    </w:p>
+    <w:p>
+      <w:pPr>
+        <w:pStyle w:val="ListParagraph"/>
+        <w:numPr>
+          <w:ilvl w:val="1"/>
+          <w:numId w:val="1"/>
+        </w:numPr>
+        <w:rPr>
+          <w:rFonts w:ascii="Times New Roman" w:hAnsi="Times New Roman" w:cs="Times New Roman"/>
+          <w:sz w:val="24"/>
+          <w:szCs w:val="24"/>
+        </w:rPr>
+      </w:pPr>
+      <w:r>
+        <w:rPr>
+          <w:rFonts w:ascii="Times New Roman" w:hAnsi="Times New Roman" w:cs="Times New Roman"/>
+          <w:sz w:val="24"/>
+          <w:szCs w:val="24"/>
+        </w:rPr>
+        <w:t>What advice does he have for young software managers? Is it more traditional or more agile?</w:t>
+      </w:r>
+    </w:p>
+    <w:p>
+      <w:pPr>
+        <w:pStyle w:val="ListParagraph"/>
+        <w:numPr>
+          <w:ilvl w:val="2"/>
+          <w:numId w:val="1"/>
+        </w:numPr>
+        <w:rPr>
+          <w:rFonts w:ascii="Times New Roman" w:hAnsi="Times New Roman" w:cs="Times New Roman"/>
+          <w:sz w:val="24"/>
+          <w:szCs w:val="24"/>
+        </w:rPr>
+      </w:pPr>
+      <w:r>
+        <w:rPr>
+          <w:rFonts w:ascii="Times New Roman" w:hAnsi="Times New Roman" w:cs="Times New Roman"/>
+          <w:sz w:val="24"/>
+          <w:szCs w:val="24"/>
+        </w:rPr>
+        <w:t>Definitely more towards the AGILE side of matters.</w:t>
+      </w:r>
+    </w:p>
+    <w:p>
+      <w:pPr>
+        <w:pStyle w:val="ListParagraph"/>
+        <w:numPr>
+          <w:ilvl w:val="2"/>
+          <w:numId w:val="1"/>
+        </w:numPr>
+        <w:rPr>
+          <w:rFonts w:ascii="Times New Roman" w:hAnsi="Times New Roman" w:cs="Times New Roman"/>
+          <w:sz w:val="24"/>
+          <w:szCs w:val="24"/>
+        </w:rPr>
+      </w:pPr>
+      <w:r>
+        <w:rPr>
+          <w:rFonts w:ascii="Times New Roman" w:hAnsi="Times New Roman" w:cs="Times New Roman"/>
+          <w:sz w:val="24"/>
+          <w:szCs w:val="24"/>
+        </w:rPr>
+        <w:t>Should have relatively clear goals, know which direction to take to achieve those goals, and be on the path to those goals.</w:t>
+      </w:r>
+    </w:p>
+    <w:p>
+      <w:pPr>
+        <w:pStyle w:val="ListParagraph"/>
+        <w:numPr>
+          <w:ilvl w:val="2"/>
+          <w:numId w:val="1"/>
+        </w:numPr>
+        <w:rPr>
+          <w:rFonts w:ascii="Times New Roman" w:hAnsi="Times New Roman" w:cs="Times New Roman"/>
+          <w:sz w:val="24"/>
+          <w:szCs w:val="24"/>
+        </w:rPr>
+      </w:pPr>
+      <w:r>
+        <w:rPr>
+          <w:rFonts w:ascii="Times New Roman" w:hAnsi="Times New Roman" w:cs="Times New Roman"/>
+          <w:sz w:val="24"/>
+          <w:szCs w:val="24"/>
+        </w:rPr>
+        <w:t>Don’t sit still and do nothing.</w:t>
+      </w:r>
+    </w:p>
+    <w:p>
+      <w:pPr>
+        <w:pStyle w:val="ListParagraph"/>
+        <w:numPr>
+          <w:ilvl w:val="2"/>
+          <w:numId w:val="1"/>
+        </w:numPr>
+        <w:rPr>
+          <w:rFonts w:ascii="Times New Roman" w:hAnsi="Times New Roman" w:cs="Times New Roman"/>
+          <w:sz w:val="24"/>
+          <w:szCs w:val="24"/>
+        </w:rPr>
+      </w:pPr>
+      <w:r>
+        <w:rPr>
+          <w:rFonts w:ascii="Times New Roman" w:hAnsi="Times New Roman" w:cs="Times New Roman"/>
+          <w:sz w:val="24"/>
+          <w:szCs w:val="24"/>
+        </w:rPr>
+        <w:t>“The problem is not to make the right decision; it’s to make the decision right”</w:t>
+      </w:r>
+    </w:p>
+    <w:p>
+      <w:pPr>
+        <w:pStyle w:val="ListParagraph"/>
+        <w:numPr>
+          <w:ilvl w:val="1"/>
+          <w:numId w:val="1"/>
+        </w:numPr>
+        <w:rPr>
+          <w:rFonts w:ascii="Times New Roman" w:hAnsi="Times New Roman" w:cs="Times New Roman"/>
+          <w:sz w:val="24"/>
+          <w:szCs w:val="24"/>
+        </w:rPr>
+      </w:pPr>
+      <w:r>
+        <w:rPr>
+          <w:rFonts w:ascii="Times New Roman" w:hAnsi="Times New Roman" w:cs="Times New Roman"/>
+          <w:sz w:val="24"/>
+          <w:szCs w:val="24"/>
+        </w:rPr>
+        <w:t>How does Brooks view open-source development?</w:t>
+      </w:r>
+    </w:p>
+    <w:p>
+      <w:pPr>
+        <w:pStyle w:val="ListParagraph"/>
+        <w:numPr>
+          <w:ilvl w:val="2"/>
+          <w:numId w:val="1"/>
+        </w:numPr>
+        <w:rPr>
+          <w:rFonts w:ascii="Times New Roman" w:hAnsi="Times New Roman" w:cs="Times New Roman"/>
+          <w:sz w:val="24"/>
+          <w:szCs w:val="24"/>
+        </w:rPr>
+      </w:pPr>
+      <w:r>
+        <w:rPr>
+          <w:rFonts w:ascii="Times New Roman" w:hAnsi="Times New Roman" w:cs="Times New Roman"/>
+          <w:sz w:val="24"/>
+          <w:szCs w:val="24"/>
+        </w:rPr>
+        <w:t>Advantage of early, large-scale testing, to find bug, and a culture in which people communicate fixes to each other.</w:t>
+      </w:r>
+    </w:p>
+    <w:p>
+      <w:pPr>
+        <w:pStyle w:val="ListParagraph"/>
+        <w:numPr>
+          <w:ilvl w:val="2"/>
+          <w:numId w:val="1"/>
+        </w:numPr>
+        <w:rPr>
+          <w:rFonts w:ascii="Times New Roman" w:hAnsi="Times New Roman" w:cs="Times New Roman"/>
+          <w:sz w:val="24"/>
+          <w:szCs w:val="24"/>
+        </w:rPr>
+      </w:pPr>
+      <w:r>
+        <w:rPr>
+          <w:rFonts w:ascii="Times New Roman" w:hAnsi="Times New Roman" w:cs="Times New Roman"/>
+          <w:sz w:val="24"/>
+          <w:szCs w:val="24"/>
+        </w:rPr>
+        <w:t>Advantage of multiple version of same component is built, and marketplace decides which one to implement.</w:t>
+      </w:r>
+    </w:p>
+    <w:p>
+      <w:pPr>
+        <w:pStyle w:val="ListParagraph"/>
+        <w:numPr>
+          <w:ilvl w:val="2"/>
+          <w:numId w:val="1"/>
+        </w:numPr>
+        <w:rPr>
+          <w:rFonts w:ascii="Times New Roman" w:hAnsi="Times New Roman" w:cs="Times New Roman"/>
+          <w:sz w:val="24"/>
+          <w:szCs w:val="24"/>
+        </w:rPr>
+      </w:pPr>
+      <w:r>
+        <w:rPr>
+          <w:rFonts w:ascii="Times New Roman" w:hAnsi="Times New Roman" w:cs="Times New Roman"/>
+          <w:sz w:val="24"/>
+          <w:szCs w:val="24"/>
+        </w:rPr>
+        <w:t>Disadvantage of versioning issues if there are multiple versions of a single component resulting in compatibility issues.</w:t>
+      </w:r>
+    </w:p>
+    <w:p>
+      <w:pPr>
+        <w:pStyle w:val="ListParagraph"/>
+        <w:numPr>
+          <w:ilvl w:val="2"/>
+          <w:numId w:val="1"/>
+        </w:numPr>
+        <w:rPr>
+          <w:rFonts w:ascii="Times New Roman" w:hAnsi="Times New Roman" w:cs="Times New Roman"/>
+          <w:sz w:val="24"/>
+          <w:szCs w:val="24"/>
+        </w:rPr>
+      </w:pPr>
+      <w:r>
+        <w:rPr>
+          <w:rFonts w:ascii="Times New Roman" w:hAnsi="Times New Roman" w:cs="Times New Roman"/>
+          <w:sz w:val="24"/>
+          <w:szCs w:val="24"/>
+        </w:rPr>
+        <w:t>Works best when the clients are the developers.</w:t>
+      </w:r>
+    </w:p>
+    <w:p>
+      <w:pPr>
+        <w:pStyle w:val="ListParagraph"/>
+        <w:numPr>
+          <w:ilvl w:val="2"/>
+          <w:numId w:val="1"/>
+        </w:numPr>
+        <w:rPr>
+          <w:rFonts w:ascii="Times New Roman" w:hAnsi="Times New Roman" w:cs="Times New Roman"/>
+          <w:sz w:val="24"/>
+          <w:szCs w:val="24"/>
+        </w:rPr>
+      </w:pPr>
+      <w:r>
+        <w:rPr>
+          <w:rFonts w:ascii="Times New Roman" w:hAnsi="Times New Roman" w:cs="Times New Roman"/>
+          <w:sz w:val="24"/>
+          <w:szCs w:val="24"/>
+        </w:rPr>
+        <w:t>Economically, difficult to compensate people except with prestige.</w:t>
+      </w:r>
       <w:bookmarkStart w:id="0" w:name="_GoBack"/>
       <w:bookmarkEnd w:id="0"/>
-    </w:p>
-    <w:p>
-      <w:pPr>
-        <w:pStyle w:val="ListParagraph"/>
-        <w:numPr>
-          <w:ilvl w:val="1"/>
-          <w:numId w:val="1"/>
-        </w:numPr>
-        <w:rPr>
-          <w:rFonts w:ascii="Times New Roman" w:hAnsi="Times New Roman" w:cs="Times New Roman"/>
-          <w:sz w:val="24"/>
-          <w:szCs w:val="24"/>
-        </w:rPr>
-      </w:pPr>
-      <w:r>
-        <w:rPr>
-          <w:rFonts w:ascii="Times New Roman" w:hAnsi="Times New Roman" w:cs="Times New Roman"/>
-          <w:sz w:val="24"/>
-          <w:szCs w:val="24"/>
-        </w:rPr>
-        <w:t>Is the concept of software evolution compatible with agile methods?</w:t>
-      </w:r>
-    </w:p>
-    <w:p>
-      <w:pPr>
-        <w:pStyle w:val="ListParagraph"/>
-        <w:numPr>
-          <w:ilvl w:val="1"/>
-          <w:numId w:val="1"/>
-        </w:numPr>
-        <w:rPr>
-          <w:rFonts w:ascii="Times New Roman" w:hAnsi="Times New Roman" w:cs="Times New Roman"/>
-          <w:sz w:val="24"/>
-          <w:szCs w:val="24"/>
-        </w:rPr>
-      </w:pPr>
-      <w:r>
-        <w:rPr>
-          <w:rFonts w:ascii="Times New Roman" w:hAnsi="Times New Roman" w:cs="Times New Roman"/>
-          <w:sz w:val="24"/>
-          <w:szCs w:val="24"/>
-        </w:rPr>
-        <w:t>What are the four types of software maintenance?</w:t>
-      </w:r>
-    </w:p>
-    <w:p>
-      <w:pPr>
-        <w:pStyle w:val="ListParagraph"/>
-        <w:numPr>
-          <w:ilvl w:val="1"/>
-          <w:numId w:val="1"/>
-        </w:numPr>
-        <w:rPr>
-          <w:rFonts w:ascii="Times New Roman" w:hAnsi="Times New Roman" w:cs="Times New Roman"/>
-          <w:sz w:val="24"/>
-          <w:szCs w:val="24"/>
-        </w:rPr>
-      </w:pPr>
-      <w:r>
-        <w:rPr>
-          <w:rFonts w:ascii="Times New Roman" w:hAnsi="Times New Roman" w:cs="Times New Roman"/>
-          <w:sz w:val="24"/>
-          <w:szCs w:val="24"/>
-        </w:rPr>
-        <w:t>Be generally familiar with Lehman’s laws of software evolution, particularly numbers 1 &amp; 5-7</w:t>
-      </w:r>
-    </w:p>
-    <w:p>
-      <w:pPr>
-        <w:pStyle w:val="ListParagraph"/>
-        <w:numPr>
-          <w:ilvl w:val="0"/>
-          <w:numId w:val="1"/>
-        </w:numPr>
-        <w:rPr>
-          <w:rFonts w:ascii="Times New Roman" w:hAnsi="Times New Roman" w:cs="Times New Roman"/>
-          <w:sz w:val="24"/>
-          <w:szCs w:val="24"/>
-        </w:rPr>
-      </w:pPr>
-      <w:r>
-        <w:rPr>
-          <w:rFonts w:ascii="Times New Roman" w:hAnsi="Times New Roman" w:cs="Times New Roman"/>
-          <w:sz w:val="24"/>
-          <w:szCs w:val="24"/>
-        </w:rPr>
-        <w:t>UML –</w:t>
-      </w:r>
-      <w:r>
-        <w:rPr>
-          <w:rFonts w:ascii="Times New Roman" w:hAnsi="Times New Roman" w:cs="Times New Roman"/>
-          <w:sz w:val="24"/>
-          <w:szCs w:val="24"/>
-        </w:rPr>
-        <w:t xml:space="preserve"> D</w:t>
-      </w:r>
-      <w:r>
-        <w:rPr>
-          <w:rFonts w:ascii="Times New Roman" w:hAnsi="Times New Roman" w:cs="Times New Roman"/>
-          <w:sz w:val="24"/>
-          <w:szCs w:val="24"/>
-        </w:rPr>
-        <w:t xml:space="preserve">eployment </w:t>
-      </w:r>
-      <w:r>
-        <w:rPr>
-          <w:rFonts w:ascii="Times New Roman" w:hAnsi="Times New Roman" w:cs="Times New Roman"/>
-          <w:sz w:val="24"/>
-          <w:szCs w:val="24"/>
-        </w:rPr>
-        <w:t>D</w:t>
-      </w:r>
-      <w:r>
-        <w:rPr>
-          <w:rFonts w:ascii="Times New Roman" w:hAnsi="Times New Roman" w:cs="Times New Roman"/>
-          <w:sz w:val="24"/>
-          <w:szCs w:val="24"/>
-        </w:rPr>
-        <w:t>iagrams</w:t>
-      </w:r>
-      <w:r>
-        <w:rPr>
-          <w:rFonts w:ascii="Times New Roman" w:hAnsi="Times New Roman" w:cs="Times New Roman"/>
-          <w:sz w:val="24"/>
-          <w:szCs w:val="24"/>
-        </w:rPr>
-        <w:t>:</w:t>
-      </w:r>
-    </w:p>
-    <w:p>
-      <w:pPr>
-        <w:pStyle w:val="ListParagraph"/>
-        <w:numPr>
-          <w:ilvl w:val="1"/>
-          <w:numId w:val="1"/>
-        </w:numPr>
-        <w:rPr>
-          <w:rFonts w:ascii="Times New Roman" w:hAnsi="Times New Roman" w:cs="Times New Roman"/>
-          <w:sz w:val="24"/>
-          <w:szCs w:val="24"/>
-        </w:rPr>
-      </w:pPr>
-      <w:r>
-        <w:rPr>
-          <w:rFonts w:ascii="Times New Roman" w:hAnsi="Times New Roman" w:cs="Times New Roman"/>
-          <w:sz w:val="24"/>
-          <w:szCs w:val="24"/>
-        </w:rPr>
-        <w:t>Is this diagram type a structural or behavioral diagram?</w:t>
-      </w:r>
-    </w:p>
-    <w:p>
-      <w:pPr>
-        <w:pStyle w:val="ListParagraph"/>
-        <w:numPr>
-          <w:ilvl w:val="1"/>
-          <w:numId w:val="1"/>
-        </w:numPr>
-        <w:rPr>
-          <w:rFonts w:ascii="Times New Roman" w:hAnsi="Times New Roman" w:cs="Times New Roman"/>
-          <w:sz w:val="24"/>
-          <w:szCs w:val="24"/>
-        </w:rPr>
-      </w:pPr>
-      <w:r>
-        <w:rPr>
-          <w:rFonts w:ascii="Times New Roman" w:hAnsi="Times New Roman" w:cs="Times New Roman"/>
-          <w:sz w:val="24"/>
-          <w:szCs w:val="24"/>
-        </w:rPr>
-        <w:t>What are the basic building blocks of a deployment diagram, that is, what do the nodes and arcs represent?</w:t>
-      </w:r>
-    </w:p>
-    <w:p>
-      <w:pPr>
-        <w:pStyle w:val="ListParagraph"/>
-        <w:numPr>
-          <w:ilvl w:val="1"/>
-          <w:numId w:val="1"/>
-        </w:numPr>
-        <w:rPr>
-          <w:rFonts w:ascii="Times New Roman" w:hAnsi="Times New Roman" w:cs="Times New Roman"/>
-          <w:sz w:val="24"/>
-          <w:szCs w:val="24"/>
-        </w:rPr>
-      </w:pPr>
-      <w:r>
-        <w:rPr>
-          <w:rFonts w:ascii="Times New Roman" w:hAnsi="Times New Roman" w:cs="Times New Roman"/>
-          <w:sz w:val="24"/>
-          <w:szCs w:val="24"/>
-        </w:rPr>
-        <w:t>Does it make sense to label an arc? If so, what would such a label specify? If not, why not?</w:t>
-      </w:r>
-    </w:p>
-    <w:p>
-      <w:pPr>
-        <w:pStyle w:val="ListParagraph"/>
-        <w:numPr>
-          <w:ilvl w:val="0"/>
-          <w:numId w:val="1"/>
-        </w:numPr>
-        <w:rPr>
-          <w:rFonts w:ascii="Times New Roman" w:hAnsi="Times New Roman" w:cs="Times New Roman"/>
-          <w:sz w:val="24"/>
-          <w:szCs w:val="24"/>
-        </w:rPr>
-      </w:pPr>
-      <w:r>
-        <w:rPr>
-          <w:rFonts w:ascii="Times New Roman" w:hAnsi="Times New Roman" w:cs="Times New Roman"/>
-          <w:sz w:val="24"/>
-          <w:szCs w:val="24"/>
-        </w:rPr>
-        <w:t>An interview with Fred Brooks: Quoted Often, Followed Rarely:</w:t>
-      </w:r>
-    </w:p>
-    <w:p>
-      <w:pPr>
-        <w:pStyle w:val="ListParagraph"/>
-        <w:numPr>
-          <w:ilvl w:val="1"/>
-          <w:numId w:val="1"/>
-        </w:numPr>
-        <w:rPr>
-          <w:rFonts w:ascii="Times New Roman" w:hAnsi="Times New Roman" w:cs="Times New Roman"/>
-          <w:sz w:val="24"/>
-          <w:szCs w:val="24"/>
-        </w:rPr>
-      </w:pPr>
-      <w:r>
-        <w:rPr>
-          <w:rFonts w:ascii="Times New Roman" w:hAnsi="Times New Roman" w:cs="Times New Roman"/>
-          <w:sz w:val="24"/>
-          <w:szCs w:val="24"/>
-        </w:rPr>
-        <w:t>Does Brooks’ Law apply only to software development?</w:t>
-      </w:r>
-    </w:p>
-    <w:p>
-      <w:pPr>
-        <w:pStyle w:val="ListParagraph"/>
-        <w:numPr>
-          <w:ilvl w:val="1"/>
-          <w:numId w:val="1"/>
-        </w:numPr>
-        <w:rPr>
-          <w:rFonts w:ascii="Times New Roman" w:hAnsi="Times New Roman" w:cs="Times New Roman"/>
-          <w:sz w:val="24"/>
-          <w:szCs w:val="24"/>
-        </w:rPr>
-      </w:pPr>
-      <w:r>
-        <w:rPr>
-          <w:rFonts w:ascii="Times New Roman" w:hAnsi="Times New Roman" w:cs="Times New Roman"/>
-          <w:sz w:val="24"/>
-          <w:szCs w:val="24"/>
-        </w:rPr>
-        <w:t>What advice does he have for young software managers? Is it more traditional or more agile?</w:t>
-      </w:r>
-    </w:p>
-    <w:p>
-      <w:pPr>
-        <w:pStyle w:val="ListParagraph"/>
-        <w:numPr>
-          <w:ilvl w:val="1"/>
-          <w:numId w:val="1"/>
-        </w:numPr>
-        <w:rPr>
-          <w:rFonts w:ascii="Times New Roman" w:hAnsi="Times New Roman" w:cs="Times New Roman"/>
-          <w:sz w:val="24"/>
-          <w:szCs w:val="24"/>
-        </w:rPr>
-      </w:pPr>
-      <w:r>
-        <w:rPr>
-          <w:rFonts w:ascii="Times New Roman" w:hAnsi="Times New Roman" w:cs="Times New Roman"/>
-          <w:sz w:val="24"/>
-          <w:szCs w:val="24"/>
-        </w:rPr>
-        <w:t>How does Brooks view open-source development?</w:t>
-      </w:r>
     </w:p>
     <w:sectPr>
       <w:pgSz w:w="12240" w:h="15840"/>

</xml_diff>